<commit_message>
misc. updates + created a new .qmd for the ROP TLFs we will send to clara
</commit_message>
<xml_diff>
--- a/documents/TWIST-EFS_DSMBShells_d0.1.docx
+++ b/documents/TWIST-EFS_DSMBShells_d0.1.docx
@@ -15,7 +15,7 @@
           <w:noProof/>
         </w:rPr>
         <w:drawing>
-          <wp:inline distT="0" distB="0" distL="0" distR="0" wp14:anchorId="180B0FC8" wp14:editId="773E4C24">
+          <wp:inline distT="0" distB="0" distL="0" distR="0" wp14:anchorId="180B0FC8" wp14:editId="01857621">
             <wp:extent cx="4083050" cy="1058714"/>
             <wp:effectExtent l="0" t="0" r="0" b="0"/>
             <wp:docPr id="1855409551" name="Picture 3"/>
@@ -993,7 +993,21 @@
                 <w:rStyle w:val="Hyperlink"/>
                 <w:noProof/>
               </w:rPr>
-              <w:t>Table 7 MR Grade Reduction at 30 days (Per Patient Analysis)</w:t>
+              <w:t>Table 7 MR Grade Reduc</w:t>
+            </w:r>
+            <w:r>
+              <w:rPr>
+                <w:rStyle w:val="Hyperlink"/>
+                <w:noProof/>
+              </w:rPr>
+              <w:t>t</w:t>
+            </w:r>
+            <w:r>
+              <w:rPr>
+                <w:rStyle w:val="Hyperlink"/>
+                <w:noProof/>
+              </w:rPr>
+              <w:t>ion at 30 days (Per Patient Analysis)</w:t>
             </w:r>
             <w:r>
               <w:rPr>
@@ -30178,7 +30192,10 @@
           <w:sz w:val="24"/>
           <w:szCs w:val="24"/>
           <w:rPrChange w:id="246" w:author="Isabelle Weir" w:date="2025-07-22T11:51:00Z" w16du:dateUtc="2025-07-22T15:51:00Z">
-            <w:rPr/>
+            <w:rPr>
+              <w:b w:val="0"/>
+              <w:bCs w:val="0"/>
+            </w:rPr>
           </w:rPrChange>
         </w:rPr>
         <w:t>Listing</w:t>
@@ -30192,7 +30209,10 @@
             <w:sz w:val="24"/>
             <w:szCs w:val="24"/>
             <w:rPrChange w:id="248" w:author="Isabelle Weir" w:date="2025-07-22T11:51:00Z" w16du:dateUtc="2025-07-22T15:51:00Z">
-              <w:rPr/>
+              <w:rPr>
+                <w:b w:val="0"/>
+                <w:bCs w:val="0"/>
+              </w:rPr>
             </w:rPrChange>
           </w:rPr>
           <w:t xml:space="preserve"> 1</w:t>
@@ -30206,7 +30226,10 @@
           <w:sz w:val="24"/>
           <w:szCs w:val="24"/>
           <w:rPrChange w:id="249" w:author="Isabelle Weir" w:date="2025-07-22T11:51:00Z" w16du:dateUtc="2025-07-22T15:51:00Z">
-            <w:rPr/>
+            <w:rPr>
+              <w:b w:val="0"/>
+              <w:bCs w:val="0"/>
+            </w:rPr>
           </w:rPrChange>
         </w:rPr>
         <w:t xml:space="preserve"> </w:t>
@@ -30271,6 +30294,8 @@
           <w:szCs w:val="24"/>
           <w:rPrChange w:id="250" w:author="Isabelle Weir" w:date="2025-07-22T11:51:00Z" w16du:dateUtc="2025-07-22T15:51:00Z">
             <w:rPr>
+              <w:b w:val="0"/>
+              <w:bCs w:val="0"/>
               <w:noProof/>
             </w:rPr>
           </w:rPrChange>
@@ -39477,12 +39502,6 @@
 </file>
 
 <file path=customXml/item1.xml><?xml version="1.0" encoding="utf-8"?>
-<p:properties xmlns:p="http://schemas.microsoft.com/office/2006/metadata/properties" xmlns:xsi="http://www.w3.org/2001/XMLSchema-instance" xmlns:pc="http://schemas.microsoft.com/office/infopath/2007/PartnerControls">
-  <documentManagement/>
-</p:properties>
-</file>
-
-<file path=customXml/item2.xml><?xml version="1.0" encoding="utf-8"?>
 <ct:contentTypeSchema xmlns:ct="http://schemas.microsoft.com/office/2006/metadata/contentType" xmlns:ma="http://schemas.microsoft.com/office/2006/metadata/properties/metaAttributes" ct:_="" ma:_="" ma:contentTypeName="Document" ma:contentTypeID="0x010100701F59F9340E134CB56A698DB5CE351F" ma:contentTypeVersion="3" ma:contentTypeDescription="Create a new document." ma:contentTypeScope="" ma:versionID="74785cd11ad8123a18f986e4693e9cb9">
   <xsd:schema xmlns:xsd="http://www.w3.org/2001/XMLSchema" xmlns:xs="http://www.w3.org/2001/XMLSchema" xmlns:p="http://schemas.microsoft.com/office/2006/metadata/properties" xmlns:ns2="63de8842-d18f-4cb7-9932-99357d904ed5" targetNamespace="http://schemas.microsoft.com/office/2006/metadata/properties" ma:root="true" ma:fieldsID="eb95e3882628aea94ad7813d0daf7d94" ns2:_="">
     <xsd:import namespace="63de8842-d18f-4cb7-9932-99357d904ed5"/>
@@ -39620,7 +39639,17 @@
 </ct:contentTypeSchema>
 </file>
 
+<file path=customXml/item2.xml><?xml version="1.0" encoding="utf-8"?>
+<p:properties xmlns:p="http://schemas.microsoft.com/office/2006/metadata/properties" xmlns:xsi="http://www.w3.org/2001/XMLSchema-instance" xmlns:pc="http://schemas.microsoft.com/office/infopath/2007/PartnerControls">
+  <documentManagement/>
+</p:properties>
+</file>
+
 <file path=customXml/item3.xml><?xml version="1.0" encoding="utf-8"?>
+<b:Sources xmlns:b="http://schemas.openxmlformats.org/officeDocument/2006/bibliography" xmlns="http://schemas.openxmlformats.org/officeDocument/2006/bibliography" SelectedStyle="\APASixthEditionOfficeOnline.xsl" StyleName="APA" Version="6"/>
+</file>
+
+<file path=customXml/item4.xml><?xml version="1.0" encoding="utf-8"?>
 <?mso-contentType ?>
 <FormTemplates xmlns="http://schemas.microsoft.com/sharepoint/v3/contenttype/forms">
   <Display>DocumentLibraryForm</Display>
@@ -39629,20 +39658,7 @@
 </FormTemplates>
 </file>
 
-<file path=customXml/item4.xml><?xml version="1.0" encoding="utf-8"?>
-<b:Sources xmlns:b="http://schemas.openxmlformats.org/officeDocument/2006/bibliography" xmlns="http://schemas.openxmlformats.org/officeDocument/2006/bibliography" SelectedStyle="\APASixthEditionOfficeOnline.xsl" StyleName="APA" Version="6"/>
-</file>
-
 <file path=customXml/itemProps1.xml><?xml version="1.0" encoding="utf-8"?>
-<ds:datastoreItem xmlns:ds="http://schemas.openxmlformats.org/officeDocument/2006/customXml" ds:itemID="{2506816C-D99D-463E-9F24-7499FE3B4C82}">
-  <ds:schemaRefs>
-    <ds:schemaRef ds:uri="http://schemas.microsoft.com/office/2006/metadata/properties"/>
-    <ds:schemaRef ds:uri="http://schemas.microsoft.com/office/infopath/2007/PartnerControls"/>
-  </ds:schemaRefs>
-</ds:datastoreItem>
-</file>
-
-<file path=customXml/itemProps2.xml><?xml version="1.0" encoding="utf-8"?>
 <ds:datastoreItem xmlns:ds="http://schemas.openxmlformats.org/officeDocument/2006/customXml" ds:itemID="{48925F3C-803E-4683-82BD-C0DB912C43F5}">
   <ds:schemaRefs>
     <ds:schemaRef ds:uri="http://schemas.microsoft.com/office/2006/metadata/contentType"/>
@@ -39660,18 +39676,27 @@
 </ds:datastoreItem>
 </file>
 
+<file path=customXml/itemProps2.xml><?xml version="1.0" encoding="utf-8"?>
+<ds:datastoreItem xmlns:ds="http://schemas.openxmlformats.org/officeDocument/2006/customXml" ds:itemID="{2506816C-D99D-463E-9F24-7499FE3B4C82}">
+  <ds:schemaRefs>
+    <ds:schemaRef ds:uri="http://schemas.microsoft.com/office/2006/metadata/properties"/>
+    <ds:schemaRef ds:uri="http://schemas.microsoft.com/office/infopath/2007/PartnerControls"/>
+  </ds:schemaRefs>
+</ds:datastoreItem>
+</file>
+
 <file path=customXml/itemProps3.xml><?xml version="1.0" encoding="utf-8"?>
-<ds:datastoreItem xmlns:ds="http://schemas.openxmlformats.org/officeDocument/2006/customXml" ds:itemID="{A2D0D399-3805-41A2-8FAF-AECF9DAEFAC3}">
+<ds:datastoreItem xmlns:ds="http://schemas.openxmlformats.org/officeDocument/2006/customXml" ds:itemID="{4FB88F9D-7F70-4808-8593-3A81AE001588}">
   <ds:schemaRefs>
-    <ds:schemaRef ds:uri="http://schemas.microsoft.com/sharepoint/v3/contenttype/forms"/>
+    <ds:schemaRef ds:uri="http://schemas.openxmlformats.org/officeDocument/2006/bibliography"/>
   </ds:schemaRefs>
 </ds:datastoreItem>
 </file>
 
 <file path=customXml/itemProps4.xml><?xml version="1.0" encoding="utf-8"?>
-<ds:datastoreItem xmlns:ds="http://schemas.openxmlformats.org/officeDocument/2006/customXml" ds:itemID="{4FB88F9D-7F70-4808-8593-3A81AE001588}">
+<ds:datastoreItem xmlns:ds="http://schemas.openxmlformats.org/officeDocument/2006/customXml" ds:itemID="{A2D0D399-3805-41A2-8FAF-AECF9DAEFAC3}">
   <ds:schemaRefs>
-    <ds:schemaRef ds:uri="http://schemas.openxmlformats.org/officeDocument/2006/bibliography"/>
+    <ds:schemaRef ds:uri="http://schemas.microsoft.com/sharepoint/v3/contenttype/forms"/>
   </ds:schemaRefs>
 </ds:datastoreItem>
 </file>

</xml_diff>